<commit_message>
chords generation in patterns
</commit_message>
<xml_diff>
--- a/lib/doc/left_hand_patterns.docx
+++ b/lib/doc/left_hand_patterns.docx
@@ -81,7 +81,7 @@
           <w:i/>
           <w:color w:val="000090"/>
         </w:rPr>
-        <w:t>0</w:t>
+        <w:t>1</w:t>
       </w:r>
       <w:r>
         <w:rPr>
@@ -177,7 +177,7 @@
           <w:i/>
           <w:color w:val="000090"/>
         </w:rPr>
-        <w:t>0</w:t>
+        <w:t>1</w:t>
       </w:r>
       <w:r>
         <w:rPr>
@@ -273,6 +273,86 @@
           <w:i/>
           <w:color w:val="000090"/>
         </w:rPr>
+        <w:t>2</w:t>
+      </w:r>
+      <w:r>
+        <w:rPr>
+          <w:rFonts w:ascii="Calibri" w:hAnsi="Calibri" w:cs="Menlo Regular"/>
+          <w:i/>
+          <w:color w:val="000000"/>
+        </w:rPr>
+        <w:t xml:space="preserve">, </w:t>
+      </w:r>
+      <w:r>
+        <w:rPr>
+          <w:rFonts w:ascii="Calibri" w:hAnsi="Calibri" w:cs="Menlo Regular"/>
+          <w:i/>
+          <w:color w:val="C41A16"/>
+        </w:rPr>
+        <w:t>"none"</w:t>
+      </w:r>
+      <w:r>
+        <w:rPr>
+          <w:rFonts w:ascii="Calibri" w:hAnsi="Calibri" w:cs="Menlo Regular"/>
+          <w:i/>
+          <w:color w:val="000000"/>
+        </w:rPr>
+        <w:t xml:space="preserve">, </w:t>
+      </w:r>
+      <w:r>
+        <w:rPr>
+          <w:rFonts w:ascii="Calibri" w:hAnsi="Calibri" w:cs="Menlo Regular"/>
+          <w:i/>
+          <w:color w:val="1C00CF"/>
+        </w:rPr>
+        <w:t>'+'</w:t>
+      </w:r>
+      <w:r>
+        <w:rPr>
+          <w:rFonts w:ascii="Calibri" w:hAnsi="Calibri" w:cs="Menlo Regular"/>
+          <w:i/>
+          <w:color w:val="000000"/>
+        </w:rPr>
+        <w:t xml:space="preserve">, </w:t>
+      </w:r>
+      <w:r>
+        <w:rPr>
+          <w:rFonts w:ascii="Calibri" w:hAnsi="Calibri" w:cs="Menlo Regular"/>
+          <w:i/>
+          <w:color w:val="1C00CF"/>
+        </w:rPr>
+        <w:t>3</w:t>
+      </w:r>
+      <w:r>
+        <w:rPr>
+          <w:rFonts w:ascii="Calibri" w:hAnsi="Calibri" w:cs="Menlo Regular"/>
+          <w:i/>
+          <w:color w:val="000000"/>
+        </w:rPr>
+        <w:t>), (</w:t>
+      </w:r>
+      <w:r>
+        <w:rPr>
+          <w:rFonts w:ascii="Calibri" w:hAnsi="Calibri" w:cs="Menlo Regular"/>
+          <w:i/>
+          <w:color w:val="1C00CF"/>
+        </w:rPr>
+        <w:t>6</w:t>
+      </w:r>
+      <w:r>
+        <w:rPr>
+          <w:rFonts w:ascii="Calibri" w:hAnsi="Calibri" w:cs="Menlo Regular"/>
+          <w:i/>
+          <w:color w:val="000000"/>
+        </w:rPr>
+        <w:t xml:space="preserve">, </w:t>
+      </w:r>
+      <w:r>
+        <w:rPr>
+          <w:rFonts w:ascii="Calibri" w:hAnsi="Calibri" w:cs="Menlo Regular"/>
+          <w:i/>
+          <w:color w:val="1C00CF"/>
+        </w:rPr>
         <w:t>1</w:t>
       </w:r>
       <w:r>
@@ -287,6 +367,22 @@
         <w:rPr>
           <w:rFonts w:ascii="Calibri" w:hAnsi="Calibri" w:cs="Menlo Regular"/>
           <w:i/>
+          <w:color w:val="000090"/>
+        </w:rPr>
+        <w:t>2</w:t>
+      </w:r>
+      <w:r>
+        <w:rPr>
+          <w:rFonts w:ascii="Calibri" w:hAnsi="Calibri" w:cs="Menlo Regular"/>
+          <w:i/>
+          <w:color w:val="000090"/>
+        </w:rPr>
+        <w:t xml:space="preserve">, </w:t>
+      </w:r>
+      <w:r>
+        <w:rPr>
+          <w:rFonts w:ascii="Calibri" w:hAnsi="Calibri" w:cs="Menlo Regular"/>
+          <w:i/>
           <w:color w:val="C41A16"/>
         </w:rPr>
         <w:t>"none"</w:t>
@@ -329,6 +425,126 @@
           <w:i/>
           <w:color w:val="000000"/>
         </w:rPr>
+        <w:t>)</w:t>
+      </w:r>
+      <w:r>
+        <w:rPr>
+          <w:rFonts w:ascii="Calibri" w:hAnsi="Calibri" w:cs="Menlo Regular"/>
+          <w:i/>
+          <w:color w:val="000000"/>
+        </w:rPr>
+        <w:t xml:space="preserve">, </w:t>
+      </w:r>
+      <w:r>
+        <w:rPr>
+          <w:rFonts w:ascii="Calibri" w:hAnsi="Calibri" w:cs="Menlo Regular"/>
+          <w:i/>
+          <w:color w:val="000000"/>
+        </w:rPr>
+        <w:t>(</w:t>
+      </w:r>
+      <w:r>
+        <w:rPr>
+          <w:rFonts w:ascii="Calibri" w:hAnsi="Calibri" w:cs="Menlo Regular"/>
+          <w:i/>
+          <w:color w:val="1C00CF"/>
+        </w:rPr>
+        <w:t>1</w:t>
+      </w:r>
+      <w:r>
+        <w:rPr>
+          <w:rFonts w:ascii="Calibri" w:hAnsi="Calibri" w:cs="Menlo Regular"/>
+          <w:i/>
+          <w:color w:val="000000"/>
+        </w:rPr>
+        <w:t xml:space="preserve">, </w:t>
+      </w:r>
+      <w:r>
+        <w:rPr>
+          <w:rFonts w:ascii="Calibri" w:hAnsi="Calibri" w:cs="Menlo Regular"/>
+          <w:i/>
+          <w:color w:val="1C00CF"/>
+        </w:rPr>
+        <w:t>1</w:t>
+      </w:r>
+      <w:r>
+        <w:rPr>
+          <w:rFonts w:ascii="Calibri" w:hAnsi="Calibri" w:cs="Menlo Regular"/>
+          <w:i/>
+          <w:color w:val="000000"/>
+        </w:rPr>
+        <w:t xml:space="preserve">, </w:t>
+      </w:r>
+      <w:r>
+        <w:rPr>
+          <w:rFonts w:ascii="Calibri" w:hAnsi="Calibri" w:cs="Menlo Regular"/>
+          <w:i/>
+          <w:color w:val="000090"/>
+        </w:rPr>
+        <w:t>3</w:t>
+      </w:r>
+      <w:r>
+        <w:rPr>
+          <w:rFonts w:ascii="Calibri" w:hAnsi="Calibri" w:cs="Menlo Regular"/>
+          <w:i/>
+          <w:color w:val="000090"/>
+        </w:rPr>
+        <w:t>,</w:t>
+      </w:r>
+      <w:r>
+        <w:rPr>
+          <w:rFonts w:ascii="Calibri" w:hAnsi="Calibri" w:cs="Menlo Regular"/>
+          <w:i/>
+          <w:color w:val="000000"/>
+        </w:rPr>
+        <w:t xml:space="preserve"> </w:t>
+      </w:r>
+      <w:r>
+        <w:rPr>
+          <w:rFonts w:ascii="Calibri" w:hAnsi="Calibri" w:cs="Menlo Regular"/>
+          <w:i/>
+          <w:color w:val="C41A16"/>
+        </w:rPr>
+        <w:t>"none"</w:t>
+      </w:r>
+      <w:r>
+        <w:rPr>
+          <w:rFonts w:ascii="Calibri" w:hAnsi="Calibri" w:cs="Menlo Regular"/>
+          <w:i/>
+          <w:color w:val="000000"/>
+        </w:rPr>
+        <w:t xml:space="preserve">, </w:t>
+      </w:r>
+      <w:r>
+        <w:rPr>
+          <w:rFonts w:ascii="Calibri" w:hAnsi="Calibri" w:cs="Menlo Regular"/>
+          <w:i/>
+          <w:color w:val="1C00CF"/>
+        </w:rPr>
+        <w:t>'='</w:t>
+      </w:r>
+      <w:r>
+        <w:rPr>
+          <w:rFonts w:ascii="Calibri" w:hAnsi="Calibri" w:cs="Menlo Regular"/>
+          <w:i/>
+          <w:color w:val="000000"/>
+        </w:rPr>
+        <w:t xml:space="preserve">, </w:t>
+      </w:r>
+      <w:r>
+        <w:rPr>
+          <w:rFonts w:ascii="Calibri" w:hAnsi="Calibri" w:cs="Menlo Regular"/>
+          <w:i/>
+          <w:color w:val="1C00CF"/>
+        </w:rPr>
+        <w:t>3</w:t>
+      </w:r>
+      <w:r>
+        <w:rPr>
+          <w:rFonts w:ascii="Calibri" w:hAnsi="Calibri" w:cs="Menlo Regular"/>
+          <w:i/>
+          <w:color w:val="000000"/>
+        </w:rPr>
         <w:t>), (</w:t>
       </w:r>
       <w:r>
@@ -337,6 +553,198 @@
           <w:i/>
           <w:color w:val="1C00CF"/>
         </w:rPr>
+        <w:t>5</w:t>
+      </w:r>
+      <w:r>
+        <w:rPr>
+          <w:rFonts w:ascii="Calibri" w:hAnsi="Calibri" w:cs="Menlo Regular"/>
+          <w:i/>
+          <w:color w:val="000000"/>
+        </w:rPr>
+        <w:t xml:space="preserve">, </w:t>
+      </w:r>
+      <w:r>
+        <w:rPr>
+          <w:rFonts w:ascii="Calibri" w:hAnsi="Calibri" w:cs="Menlo Regular"/>
+          <w:i/>
+          <w:color w:val="1C00CF"/>
+        </w:rPr>
+        <w:t>1</w:t>
+      </w:r>
+      <w:r>
+        <w:rPr>
+          <w:rFonts w:ascii="Calibri" w:hAnsi="Calibri" w:cs="Menlo Regular"/>
+          <w:i/>
+          <w:color w:val="000090"/>
+        </w:rPr>
+        <w:t xml:space="preserve">, </w:t>
+      </w:r>
+      <w:r>
+        <w:rPr>
+          <w:rFonts w:ascii="Calibri" w:hAnsi="Calibri" w:cs="Menlo Regular"/>
+          <w:i/>
+          <w:color w:val="000090"/>
+        </w:rPr>
+        <w:t>3</w:t>
+      </w:r>
+      <w:r>
+        <w:rPr>
+          <w:rFonts w:ascii="Calibri" w:hAnsi="Calibri" w:cs="Menlo Regular"/>
+          <w:i/>
+          <w:color w:val="000000"/>
+        </w:rPr>
+        <w:t xml:space="preserve">, </w:t>
+      </w:r>
+      <w:r>
+        <w:rPr>
+          <w:rFonts w:ascii="Calibri" w:hAnsi="Calibri" w:cs="Menlo Regular"/>
+          <w:i/>
+          <w:color w:val="C41A16"/>
+        </w:rPr>
+        <w:t>"none"</w:t>
+      </w:r>
+      <w:r>
+        <w:rPr>
+          <w:rFonts w:ascii="Calibri" w:hAnsi="Calibri" w:cs="Menlo Regular"/>
+          <w:i/>
+          <w:color w:val="000000"/>
+        </w:rPr>
+        <w:t xml:space="preserve">, </w:t>
+      </w:r>
+      <w:r>
+        <w:rPr>
+          <w:rFonts w:ascii="Calibri" w:hAnsi="Calibri" w:cs="Menlo Regular"/>
+          <w:i/>
+          <w:color w:val="1C00CF"/>
+        </w:rPr>
+        <w:t>'+'</w:t>
+      </w:r>
+      <w:r>
+        <w:rPr>
+          <w:rFonts w:ascii="Calibri" w:hAnsi="Calibri" w:cs="Menlo Regular"/>
+          <w:i/>
+          <w:color w:val="000000"/>
+        </w:rPr>
+        <w:t xml:space="preserve">, </w:t>
+      </w:r>
+      <w:r>
+        <w:rPr>
+          <w:rFonts w:ascii="Calibri" w:hAnsi="Calibri" w:cs="Menlo Regular"/>
+          <w:i/>
+          <w:color w:val="1C00CF"/>
+        </w:rPr>
+        <w:t>3</w:t>
+      </w:r>
+      <w:r>
+        <w:rPr>
+          <w:rFonts w:ascii="Calibri" w:hAnsi="Calibri" w:cs="Menlo Regular"/>
+          <w:i/>
+          <w:color w:val="000000"/>
+        </w:rPr>
+        <w:t>), (</w:t>
+      </w:r>
+      <w:r>
+        <w:rPr>
+          <w:rFonts w:ascii="Calibri" w:hAnsi="Calibri" w:cs="Menlo Regular"/>
+          <w:i/>
+          <w:color w:val="1C00CF"/>
+        </w:rPr>
+        <w:t>1</w:t>
+      </w:r>
+      <w:r>
+        <w:rPr>
+          <w:rFonts w:ascii="Calibri" w:hAnsi="Calibri" w:cs="Menlo Regular"/>
+          <w:i/>
+          <w:color w:val="000000"/>
+        </w:rPr>
+        <w:t xml:space="preserve">, </w:t>
+      </w:r>
+      <w:r>
+        <w:rPr>
+          <w:rFonts w:ascii="Calibri" w:hAnsi="Calibri" w:cs="Menlo Regular"/>
+          <w:i/>
+          <w:color w:val="1C00CF"/>
+        </w:rPr>
+        <w:t>1</w:t>
+      </w:r>
+      <w:r>
+        <w:rPr>
+          <w:rFonts w:ascii="Calibri" w:hAnsi="Calibri" w:cs="Menlo Regular"/>
+          <w:i/>
+          <w:color w:val="000090"/>
+        </w:rPr>
+        <w:t xml:space="preserve">, </w:t>
+      </w:r>
+      <w:r>
+        <w:rPr>
+          <w:rFonts w:ascii="Calibri" w:hAnsi="Calibri" w:cs="Menlo Regular"/>
+          <w:i/>
+          <w:color w:val="000090"/>
+        </w:rPr>
+        <w:t>4</w:t>
+      </w:r>
+      <w:r>
+        <w:rPr>
+          <w:rFonts w:ascii="Calibri" w:hAnsi="Calibri" w:cs="Menlo Regular"/>
+          <w:i/>
+          <w:color w:val="000000"/>
+        </w:rPr>
+        <w:t xml:space="preserve">, </w:t>
+      </w:r>
+      <w:r>
+        <w:rPr>
+          <w:rFonts w:ascii="Calibri" w:hAnsi="Calibri" w:cs="Menlo Regular"/>
+          <w:i/>
+          <w:color w:val="C41A16"/>
+        </w:rPr>
+        <w:t>"none"</w:t>
+      </w:r>
+      <w:r>
+        <w:rPr>
+          <w:rFonts w:ascii="Calibri" w:hAnsi="Calibri" w:cs="Menlo Regular"/>
+          <w:i/>
+          <w:color w:val="000000"/>
+        </w:rPr>
+        <w:t xml:space="preserve">, </w:t>
+      </w:r>
+      <w:r>
+        <w:rPr>
+          <w:rFonts w:ascii="Calibri" w:hAnsi="Calibri" w:cs="Menlo Regular"/>
+          <w:i/>
+          <w:color w:val="1C00CF"/>
+        </w:rPr>
+        <w:t>'+'</w:t>
+      </w:r>
+      <w:r>
+        <w:rPr>
+          <w:rFonts w:ascii="Calibri" w:hAnsi="Calibri" w:cs="Menlo Regular"/>
+          <w:i/>
+          <w:color w:val="000000"/>
+        </w:rPr>
+        <w:t xml:space="preserve">, </w:t>
+      </w:r>
+      <w:r>
+        <w:rPr>
+          <w:rFonts w:ascii="Calibri" w:hAnsi="Calibri" w:cs="Menlo Regular"/>
+          <w:i/>
+          <w:color w:val="1C00CF"/>
+        </w:rPr>
+        <w:t>3</w:t>
+      </w:r>
+      <w:r>
+        <w:rPr>
+          <w:rFonts w:ascii="Calibri" w:hAnsi="Calibri" w:cs="Menlo Regular"/>
+          <w:i/>
+          <w:color w:val="000000"/>
+        </w:rPr>
+        <w:t>), (</w:t>
+      </w:r>
+      <w:r>
+        <w:rPr>
+          <w:rFonts w:ascii="Calibri" w:hAnsi="Calibri" w:cs="Menlo Regular"/>
+          <w:i/>
+          <w:color w:val="1C00CF"/>
+        </w:rPr>
         <w:t>6</w:t>
       </w:r>
       <w:r>
@@ -369,408 +777,10 @@
           <w:i/>
           <w:color w:val="000090"/>
         </w:rPr>
-        <w:t>1</w:t>
-      </w:r>
-      <w:r>
-        <w:rPr>
-          <w:rFonts w:ascii="Calibri" w:hAnsi="Calibri" w:cs="Menlo Regular"/>
-          <w:i/>
-          <w:color w:val="000090"/>
-        </w:rPr>
-        <w:t xml:space="preserve">, </w:t>
-      </w:r>
-      <w:r>
-        <w:rPr>
-          <w:rFonts w:ascii="Calibri" w:hAnsi="Calibri" w:cs="Menlo Regular"/>
-          <w:i/>
-          <w:color w:val="C41A16"/>
-        </w:rPr>
-        <w:t>"none"</w:t>
-      </w:r>
-      <w:r>
-        <w:rPr>
-          <w:rFonts w:ascii="Calibri" w:hAnsi="Calibri" w:cs="Menlo Regular"/>
-          <w:i/>
-          <w:color w:val="000000"/>
-        </w:rPr>
-        <w:t xml:space="preserve">, </w:t>
-      </w:r>
-      <w:r>
-        <w:rPr>
-          <w:rFonts w:ascii="Calibri" w:hAnsi="Calibri" w:cs="Menlo Regular"/>
-          <w:i/>
-          <w:color w:val="1C00CF"/>
-        </w:rPr>
-        <w:t>'+'</w:t>
-      </w:r>
-      <w:r>
-        <w:rPr>
-          <w:rFonts w:ascii="Calibri" w:hAnsi="Calibri" w:cs="Menlo Regular"/>
-          <w:i/>
-          <w:color w:val="000000"/>
-        </w:rPr>
-        <w:t xml:space="preserve">, </w:t>
-      </w:r>
-      <w:r>
-        <w:rPr>
-          <w:rFonts w:ascii="Calibri" w:hAnsi="Calibri" w:cs="Menlo Regular"/>
-          <w:i/>
-          <w:color w:val="1C00CF"/>
-        </w:rPr>
-        <w:t>3</w:t>
-      </w:r>
-      <w:r>
-        <w:rPr>
-          <w:rFonts w:ascii="Calibri" w:hAnsi="Calibri" w:cs="Menlo Regular"/>
-          <w:i/>
-          <w:color w:val="000000"/>
-        </w:rPr>
-        <w:t>)</w:t>
-      </w:r>
-      <w:r>
-        <w:rPr>
-          <w:rFonts w:ascii="Calibri" w:hAnsi="Calibri" w:cs="Menlo Regular"/>
-          <w:i/>
-          <w:color w:val="000000"/>
-        </w:rPr>
-        <w:t xml:space="preserve">, </w:t>
-      </w:r>
-      <w:r>
-        <w:rPr>
-          <w:rFonts w:ascii="Calibri" w:hAnsi="Calibri" w:cs="Menlo Regular"/>
-          <w:i/>
-          <w:color w:val="000000"/>
-        </w:rPr>
-        <w:t>(</w:t>
-      </w:r>
-      <w:r>
-        <w:rPr>
-          <w:rFonts w:ascii="Calibri" w:hAnsi="Calibri" w:cs="Menlo Regular"/>
-          <w:i/>
-          <w:color w:val="1C00CF"/>
-        </w:rPr>
-        <w:t>1</w:t>
-      </w:r>
-      <w:r>
-        <w:rPr>
-          <w:rFonts w:ascii="Calibri" w:hAnsi="Calibri" w:cs="Menlo Regular"/>
-          <w:i/>
-          <w:color w:val="000000"/>
-        </w:rPr>
-        <w:t xml:space="preserve">, </w:t>
-      </w:r>
-      <w:r>
-        <w:rPr>
-          <w:rFonts w:ascii="Calibri" w:hAnsi="Calibri" w:cs="Menlo Regular"/>
-          <w:i/>
-          <w:color w:val="1C00CF"/>
-        </w:rPr>
-        <w:t>1</w:t>
-      </w:r>
-      <w:r>
-        <w:rPr>
-          <w:rFonts w:ascii="Calibri" w:hAnsi="Calibri" w:cs="Menlo Regular"/>
-          <w:i/>
-          <w:color w:val="000000"/>
-        </w:rPr>
-        <w:t xml:space="preserve">, </w:t>
-      </w:r>
-      <w:r>
-        <w:rPr>
-          <w:rFonts w:ascii="Calibri" w:hAnsi="Calibri" w:cs="Menlo Regular"/>
-          <w:i/>
-          <w:color w:val="000090"/>
-        </w:rPr>
-        <w:t>2,</w:t>
-      </w:r>
-      <w:r>
-        <w:rPr>
-          <w:rFonts w:ascii="Calibri" w:hAnsi="Calibri" w:cs="Menlo Regular"/>
-          <w:i/>
-          <w:color w:val="000000"/>
-        </w:rPr>
-        <w:t xml:space="preserve"> </w:t>
-      </w:r>
-      <w:r>
-        <w:rPr>
-          <w:rFonts w:ascii="Calibri" w:hAnsi="Calibri" w:cs="Menlo Regular"/>
-          <w:i/>
-          <w:color w:val="C41A16"/>
-        </w:rPr>
-        <w:t>"none"</w:t>
-      </w:r>
-      <w:r>
-        <w:rPr>
-          <w:rFonts w:ascii="Calibri" w:hAnsi="Calibri" w:cs="Menlo Regular"/>
-          <w:i/>
-          <w:color w:val="000000"/>
-        </w:rPr>
-        <w:t xml:space="preserve">, </w:t>
-      </w:r>
-      <w:r>
-        <w:rPr>
-          <w:rFonts w:ascii="Calibri" w:hAnsi="Calibri" w:cs="Menlo Regular"/>
-          <w:i/>
-          <w:color w:val="1C00CF"/>
-        </w:rPr>
-        <w:t>'='</w:t>
-      </w:r>
-      <w:r>
-        <w:rPr>
-          <w:rFonts w:ascii="Calibri" w:hAnsi="Calibri" w:cs="Menlo Regular"/>
-          <w:i/>
-          <w:color w:val="000000"/>
-        </w:rPr>
-        <w:t xml:space="preserve">, </w:t>
-      </w:r>
-      <w:r>
-        <w:rPr>
-          <w:rFonts w:ascii="Calibri" w:hAnsi="Calibri" w:cs="Menlo Regular"/>
-          <w:i/>
-          <w:color w:val="1C00CF"/>
-        </w:rPr>
-        <w:t>3</w:t>
-      </w:r>
-      <w:r>
-        <w:rPr>
-          <w:rFonts w:ascii="Calibri" w:hAnsi="Calibri" w:cs="Menlo Regular"/>
-          <w:i/>
-          <w:color w:val="000000"/>
-        </w:rPr>
-        <w:t>), (</w:t>
-      </w:r>
-      <w:r>
-        <w:rPr>
-          <w:rFonts w:ascii="Calibri" w:hAnsi="Calibri" w:cs="Menlo Regular"/>
-          <w:i/>
-          <w:color w:val="1C00CF"/>
-        </w:rPr>
-        <w:t>5</w:t>
-      </w:r>
-      <w:r>
-        <w:rPr>
-          <w:rFonts w:ascii="Calibri" w:hAnsi="Calibri" w:cs="Menlo Regular"/>
-          <w:i/>
-          <w:color w:val="000000"/>
-        </w:rPr>
-        <w:t xml:space="preserve">, </w:t>
-      </w:r>
-      <w:r>
-        <w:rPr>
-          <w:rFonts w:ascii="Calibri" w:hAnsi="Calibri" w:cs="Menlo Regular"/>
-          <w:i/>
-          <w:color w:val="1C00CF"/>
-        </w:rPr>
-        <w:t>1</w:t>
-      </w:r>
-      <w:r>
-        <w:rPr>
-          <w:rFonts w:ascii="Calibri" w:hAnsi="Calibri" w:cs="Menlo Regular"/>
-          <w:i/>
-          <w:color w:val="000090"/>
-        </w:rPr>
-        <w:t xml:space="preserve">, </w:t>
-      </w:r>
-      <w:r>
-        <w:rPr>
-          <w:rFonts w:ascii="Calibri" w:hAnsi="Calibri" w:cs="Menlo Regular"/>
-          <w:i/>
-          <w:color w:val="000090"/>
-        </w:rPr>
-        <w:t>2</w:t>
-      </w:r>
-      <w:r>
-        <w:rPr>
-          <w:rFonts w:ascii="Calibri" w:hAnsi="Calibri" w:cs="Menlo Regular"/>
-          <w:i/>
-          <w:color w:val="000000"/>
-        </w:rPr>
-        <w:t xml:space="preserve">, </w:t>
-      </w:r>
-      <w:r>
-        <w:rPr>
-          <w:rFonts w:ascii="Calibri" w:hAnsi="Calibri" w:cs="Menlo Regular"/>
-          <w:i/>
-          <w:color w:val="C41A16"/>
-        </w:rPr>
-        <w:t>"none"</w:t>
-      </w:r>
-      <w:r>
-        <w:rPr>
-          <w:rFonts w:ascii="Calibri" w:hAnsi="Calibri" w:cs="Menlo Regular"/>
-          <w:i/>
-          <w:color w:val="000000"/>
-        </w:rPr>
-        <w:t xml:space="preserve">, </w:t>
-      </w:r>
-      <w:r>
-        <w:rPr>
-          <w:rFonts w:ascii="Calibri" w:hAnsi="Calibri" w:cs="Menlo Regular"/>
-          <w:i/>
-          <w:color w:val="1C00CF"/>
-        </w:rPr>
-        <w:t>'+'</w:t>
-      </w:r>
-      <w:r>
-        <w:rPr>
-          <w:rFonts w:ascii="Calibri" w:hAnsi="Calibri" w:cs="Menlo Regular"/>
-          <w:i/>
-          <w:color w:val="000000"/>
-        </w:rPr>
-        <w:t xml:space="preserve">, </w:t>
-      </w:r>
-      <w:r>
-        <w:rPr>
-          <w:rFonts w:ascii="Calibri" w:hAnsi="Calibri" w:cs="Menlo Regular"/>
-          <w:i/>
-          <w:color w:val="1C00CF"/>
-        </w:rPr>
-        <w:t>3</w:t>
-      </w:r>
-      <w:r>
-        <w:rPr>
-          <w:rFonts w:ascii="Calibri" w:hAnsi="Calibri" w:cs="Menlo Regular"/>
-          <w:i/>
-          <w:color w:val="000000"/>
-        </w:rPr>
-        <w:t>), (</w:t>
-      </w:r>
-      <w:r>
-        <w:rPr>
-          <w:rFonts w:ascii="Calibri" w:hAnsi="Calibri" w:cs="Menlo Regular"/>
-          <w:i/>
-          <w:color w:val="1C00CF"/>
-        </w:rPr>
-        <w:t>1</w:t>
-      </w:r>
-      <w:r>
-        <w:rPr>
-          <w:rFonts w:ascii="Calibri" w:hAnsi="Calibri" w:cs="Menlo Regular"/>
-          <w:i/>
-          <w:color w:val="000000"/>
-        </w:rPr>
-        <w:t xml:space="preserve">, </w:t>
-      </w:r>
-      <w:r>
-        <w:rPr>
-          <w:rFonts w:ascii="Calibri" w:hAnsi="Calibri" w:cs="Menlo Regular"/>
-          <w:i/>
-          <w:color w:val="1C00CF"/>
-        </w:rPr>
-        <w:t>1</w:t>
-      </w:r>
-      <w:r>
-        <w:rPr>
-          <w:rFonts w:ascii="Calibri" w:hAnsi="Calibri" w:cs="Menlo Regular"/>
-          <w:i/>
-          <w:color w:val="000090"/>
-        </w:rPr>
-        <w:t xml:space="preserve">, </w:t>
-      </w:r>
-      <w:r>
-        <w:rPr>
-          <w:rFonts w:ascii="Calibri" w:hAnsi="Calibri" w:cs="Menlo Regular"/>
-          <w:i/>
-          <w:color w:val="000090"/>
-        </w:rPr>
-        <w:t>3</w:t>
-      </w:r>
-      <w:r>
-        <w:rPr>
-          <w:rFonts w:ascii="Calibri" w:hAnsi="Calibri" w:cs="Menlo Regular"/>
-          <w:i/>
-          <w:color w:val="000000"/>
-        </w:rPr>
-        <w:t xml:space="preserve">, </w:t>
-      </w:r>
-      <w:r>
-        <w:rPr>
-          <w:rFonts w:ascii="Calibri" w:hAnsi="Calibri" w:cs="Menlo Regular"/>
-          <w:i/>
-          <w:color w:val="C41A16"/>
-        </w:rPr>
-        <w:t>"none"</w:t>
-      </w:r>
-      <w:r>
-        <w:rPr>
-          <w:rFonts w:ascii="Calibri" w:hAnsi="Calibri" w:cs="Menlo Regular"/>
-          <w:i/>
-          <w:color w:val="000000"/>
-        </w:rPr>
-        <w:t xml:space="preserve">, </w:t>
-      </w:r>
-      <w:r>
-        <w:rPr>
-          <w:rFonts w:ascii="Calibri" w:hAnsi="Calibri" w:cs="Menlo Regular"/>
-          <w:i/>
-          <w:color w:val="1C00CF"/>
-        </w:rPr>
-        <w:t>'+'</w:t>
-      </w:r>
-      <w:r>
-        <w:rPr>
-          <w:rFonts w:ascii="Calibri" w:hAnsi="Calibri" w:cs="Menlo Regular"/>
-          <w:i/>
-          <w:color w:val="000000"/>
-        </w:rPr>
-        <w:t xml:space="preserve">, </w:t>
-      </w:r>
-      <w:r>
-        <w:rPr>
-          <w:rFonts w:ascii="Calibri" w:hAnsi="Calibri" w:cs="Menlo Regular"/>
-          <w:i/>
-          <w:color w:val="1C00CF"/>
-        </w:rPr>
-        <w:t>3</w:t>
-      </w:r>
-      <w:r>
-        <w:rPr>
-          <w:rFonts w:ascii="Calibri" w:hAnsi="Calibri" w:cs="Menlo Regular"/>
-          <w:i/>
-          <w:color w:val="000000"/>
-        </w:rPr>
-        <w:t>), (</w:t>
-      </w:r>
-      <w:r>
-        <w:rPr>
-          <w:rFonts w:ascii="Calibri" w:hAnsi="Calibri" w:cs="Menlo Regular"/>
-          <w:i/>
-          <w:color w:val="1C00CF"/>
-        </w:rPr>
-        <w:t>6</w:t>
-      </w:r>
-      <w:r>
-        <w:rPr>
-          <w:rFonts w:ascii="Calibri" w:hAnsi="Calibri" w:cs="Menlo Regular"/>
-          <w:i/>
-          <w:color w:val="000000"/>
-        </w:rPr>
-        <w:t xml:space="preserve">, </w:t>
-      </w:r>
-      <w:r>
-        <w:rPr>
-          <w:rFonts w:ascii="Calibri" w:hAnsi="Calibri" w:cs="Menlo Regular"/>
-          <w:i/>
-          <w:color w:val="1C00CF"/>
-        </w:rPr>
-        <w:t>1</w:t>
-      </w:r>
-      <w:r>
-        <w:rPr>
-          <w:rFonts w:ascii="Calibri" w:hAnsi="Calibri" w:cs="Menlo Regular"/>
-          <w:i/>
-          <w:color w:val="000000"/>
-        </w:rPr>
-        <w:t xml:space="preserve">, </w:t>
-      </w:r>
-      <w:r>
-        <w:rPr>
-          <w:rFonts w:ascii="Calibri" w:hAnsi="Calibri" w:cs="Menlo Regular"/>
-          <w:i/>
-          <w:color w:val="000090"/>
-        </w:rPr>
-        <w:t>3</w:t>
-      </w:r>
+        <w:t>4</w:t>
+      </w:r>
+      <w:bookmarkStart w:id="0" w:name="_GoBack"/>
+      <w:bookmarkEnd w:id="0"/>
       <w:r>
         <w:rPr>
           <w:rFonts w:ascii="Calibri" w:hAnsi="Calibri" w:cs="Menlo Regular"/>
@@ -1249,6 +1259,14 @@
           <w:i/>
           <w:color w:val="000000"/>
         </w:rPr>
+        <w:t>)</w:t>
+      </w:r>
+      <w:r>
+        <w:rPr>
+          <w:rFonts w:ascii="Calibri" w:hAnsi="Calibri" w:cs="Menlo Regular"/>
+          <w:i/>
+          <w:color w:val="000000"/>
+        </w:rPr>
         <w:t xml:space="preserve">, </w:t>
       </w:r>
     </w:p>
@@ -4208,17 +4226,7 @@
           <w:i/>
           <w:color w:val="000000"/>
         </w:rPr>
-        <w:t>(oui je sais c’est moche… Je vais ajouter des enregistrements pour que ce soit plus élégant</w:t>
-      </w:r>
-      <w:bookmarkStart w:id="0" w:name="_GoBack"/>
-      <w:bookmarkEnd w:id="0"/>
-      <w:r>
-        <w:rPr>
-          <w:rFonts w:ascii="Calibri" w:hAnsi="Calibri" w:cs="Menlo Regular"/>
-          <w:i/>
-          <w:color w:val="000000"/>
-        </w:rPr>
-        <w:t>)</w:t>
+        <w:t>(oui je sais c’est moche… Je vais ajouter des enregistrements pour que ce soit plus élégant)</w:t>
       </w:r>
     </w:p>
     <w:p/>

</xml_diff>